<commit_message>
fixed drawio, fix vedomost
</commit_message>
<xml_diff>
--- a/drawio/плакаты.docx
+++ b/drawio/плакаты.docx
@@ -1,6 +1,6 @@
 
 <file path=word/document.xml><?xml version="1.0" encoding="utf-8"?>
-<w:document xmlns:wpc="http://schemas.microsoft.com/office/word/2010/wordprocessingCanvas" xmlns:cx="http://schemas.microsoft.com/office/drawing/2014/chartex" xmlns:cx1="http://schemas.microsoft.com/office/drawing/2015/9/8/chartex" xmlns:cx2="http://schemas.microsoft.com/office/drawing/2015/10/21/chartex" xmlns:cx3="http://schemas.microsoft.com/office/drawing/2016/5/9/chartex" xmlns:cx4="http://schemas.microsoft.com/office/drawing/2016/5/10/chartex" xmlns:cx5="http://schemas.microsoft.com/office/drawing/2016/5/11/chartex" xmlns:cx6="http://schemas.microsoft.com/office/drawing/2016/5/12/chartex" xmlns:cx7="http://schemas.microsoft.com/office/drawing/2016/5/13/chartex" xmlns:cx8="http://schemas.microsoft.com/office/drawing/2016/5/14/chartex" xmlns:mc="http://schemas.openxmlformats.org/markup-compatibility/2006" xmlns:aink="http://schemas.microsoft.com/office/drawing/2016/ink" xmlns:am3d="http://schemas.microsoft.com/office/drawing/2017/model3d" xmlns:o="urn:schemas-microsoft-com:office:office" xmlns:r="http://schemas.openxmlformats.org/officeDocument/2006/relationships" xmlns:m="http://schemas.openxmlformats.org/officeDocument/2006/math" xmlns:v="urn:schemas-microsoft-com:vml" xmlns:wp14="http://schemas.microsoft.com/office/word/2010/wordprocessingDrawing" xmlns:wp="http://schemas.openxmlformats.org/drawingml/2006/wordprocessingDrawing" xmlns:w10="urn:schemas-microsoft-com:office:word" xmlns:w="http://schemas.openxmlformats.org/wordprocessingml/2006/main" xmlns:w14="http://schemas.microsoft.com/office/word/2010/wordml" xmlns:w15="http://schemas.microsoft.com/office/word/2012/wordml" xmlns:w16cex="http://schemas.microsoft.com/office/word/2018/wordml/cex" xmlns:w16cid="http://schemas.microsoft.com/office/word/2016/wordml/cid" xmlns:w16="http://schemas.microsoft.com/office/word/2018/wordml" xmlns:w16se="http://schemas.microsoft.com/office/word/2015/wordml/symex" xmlns:wpg="http://schemas.microsoft.com/office/word/2010/wordprocessingGroup" xmlns:wpi="http://schemas.microsoft.com/office/word/2010/wordprocessingInk" xmlns:wne="http://schemas.microsoft.com/office/word/2006/wordml" xmlns:wps="http://schemas.microsoft.com/office/word/2010/wordprocessingShape" mc:Ignorable="w14 w15 w16se w16cid w16 w16cex wp14">
+<w:document xmlns:wpc="http://schemas.microsoft.com/office/word/2010/wordprocessingCanvas" xmlns:cx="http://schemas.microsoft.com/office/drawing/2014/chartex" xmlns:cx1="http://schemas.microsoft.com/office/drawing/2015/9/8/chartex" xmlns:cx2="http://schemas.microsoft.com/office/drawing/2015/10/21/chartex" xmlns:cx3="http://schemas.microsoft.com/office/drawing/2016/5/9/chartex" xmlns:cx4="http://schemas.microsoft.com/office/drawing/2016/5/10/chartex" xmlns:cx5="http://schemas.microsoft.com/office/drawing/2016/5/11/chartex" xmlns:cx6="http://schemas.microsoft.com/office/drawing/2016/5/12/chartex" xmlns:cx7="http://schemas.microsoft.com/office/drawing/2016/5/13/chartex" xmlns:cx8="http://schemas.microsoft.com/office/drawing/2016/5/14/chartex" xmlns:mc="http://schemas.openxmlformats.org/markup-compatibility/2006" xmlns:aink="http://schemas.microsoft.com/office/drawing/2016/ink" xmlns:am3d="http://schemas.microsoft.com/office/drawing/2017/model3d" xmlns:o="urn:schemas-microsoft-com:office:office" xmlns:oel="http://schemas.microsoft.com/office/2019/extlst" xmlns:r="http://schemas.openxmlformats.org/officeDocument/2006/relationships" xmlns:m="http://schemas.openxmlformats.org/officeDocument/2006/math" xmlns:v="urn:schemas-microsoft-com:vml" xmlns:wp14="http://schemas.microsoft.com/office/word/2010/wordprocessingDrawing" xmlns:wp="http://schemas.openxmlformats.org/drawingml/2006/wordprocessingDrawing" xmlns:w10="urn:schemas-microsoft-com:office:word" xmlns:w="http://schemas.openxmlformats.org/wordprocessingml/2006/main" xmlns:w14="http://schemas.microsoft.com/office/word/2010/wordml" xmlns:w15="http://schemas.microsoft.com/office/word/2012/wordml" xmlns:w16cex="http://schemas.microsoft.com/office/word/2018/wordml/cex" xmlns:w16cid="http://schemas.microsoft.com/office/word/2016/wordml/cid" xmlns:w16="http://schemas.microsoft.com/office/word/2018/wordml" xmlns:w16sdtdh="http://schemas.microsoft.com/office/word/2020/wordml/sdtdatahash" xmlns:w16se="http://schemas.microsoft.com/office/word/2015/wordml/symex" xmlns:wpg="http://schemas.microsoft.com/office/word/2010/wordprocessingGroup" xmlns:wpi="http://schemas.microsoft.com/office/word/2010/wordprocessingInk" xmlns:wne="http://schemas.microsoft.com/office/word/2006/wordml" xmlns:wps="http://schemas.microsoft.com/office/word/2010/wordprocessingShape" mc:Ignorable="w14 w15 w16se w16cid w16 w16cex w16sdtdh wp14">
   <w:body>
     <w:p>
       <w:pPr>
@@ -23,27 +23,35 @@
           <w:sz w:val="36"/>
           <w:szCs w:val="36"/>
         </w:rPr>
+        <w:t>UML</w:t>
+      </w:r>
+      <w:r>
+        <w:rPr>
+          <w:rFonts w:ascii="Times New Roman" w:hAnsi="Times New Roman" w:cs="Times New Roman"/>
+          <w:b/>
+          <w:bCs/>
+          <w:noProof/>
+          <w:sz w:val="36"/>
+          <w:szCs w:val="36"/>
+          <w:lang w:val="ru-RU"/>
+        </w:rPr>
+        <w:t xml:space="preserve"> диаграмма классов</w:t>
+      </w:r>
+      <w:r>
+        <w:rPr>
+          <w:rFonts w:ascii="Times New Roman" w:hAnsi="Times New Roman" w:cs="Times New Roman"/>
+          <w:b/>
+          <w:bCs/>
+          <w:noProof/>
+          <w:sz w:val="36"/>
+          <w:szCs w:val="36"/>
+          <w:lang w:val="ru-RU"/>
+        </w:rPr>
         <w:drawing>
-          <wp:anchor distT="0" distB="0" distL="114300" distR="114300" simplePos="0" relativeHeight="251658240" behindDoc="1" locked="0" layoutInCell="1" allowOverlap="1" wp14:anchorId="42CA846D" wp14:editId="3E550EFF">
-            <wp:simplePos x="0" y="0"/>
-            <wp:positionH relativeFrom="margin">
-              <wp:align>center</wp:align>
-            </wp:positionH>
-            <wp:positionV relativeFrom="paragraph">
-              <wp:posOffset>739775</wp:posOffset>
-            </wp:positionV>
-            <wp:extent cx="6096000" cy="5198745"/>
-            <wp:effectExtent l="0" t="0" r="0" b="1905"/>
-            <wp:wrapTight wrapText="bothSides">
-              <wp:wrapPolygon edited="0">
-                <wp:start x="0" y="0"/>
-                <wp:lineTo x="0" y="21529"/>
-                <wp:lineTo x="21533" y="21529"/>
-                <wp:lineTo x="21533" y="0"/>
-                <wp:lineTo x="0" y="0"/>
-              </wp:wrapPolygon>
-            </wp:wrapTight>
-            <wp:docPr id="1" name="Picture 1"/>
+          <wp:inline distT="0" distB="0" distL="0" distR="0" wp14:anchorId="73686EAC" wp14:editId="51D4C87B">
+            <wp:extent cx="7404265" cy="2831295"/>
+            <wp:effectExtent l="0" t="0" r="6350" b="7620"/>
+            <wp:docPr id="3" name="Рисунок 3"/>
             <wp:cNvGraphicFramePr>
               <a:graphicFrameLocks xmlns:a="http://schemas.openxmlformats.org/drawingml/2006/main" noChangeAspect="1"/>
             </wp:cNvGraphicFramePr>
@@ -72,7 +80,7 @@
                   <pic:spPr bwMode="auto">
                     <a:xfrm>
                       <a:off x="0" y="0"/>
-                      <a:ext cx="6096000" cy="5198745"/>
+                      <a:ext cx="7425119" cy="2839269"/>
                     </a:xfrm>
                     <a:prstGeom prst="rect">
                       <a:avLst/>
@@ -85,25 +93,8 @@
                 </pic:pic>
               </a:graphicData>
             </a:graphic>
-            <wp14:sizeRelH relativeFrom="margin">
-              <wp14:pctWidth>0</wp14:pctWidth>
-            </wp14:sizeRelH>
-            <wp14:sizeRelV relativeFrom="margin">
-              <wp14:pctHeight>0</wp14:pctHeight>
-            </wp14:sizeRelV>
-          </wp:anchor>
+          </wp:inline>
         </w:drawing>
-      </w:r>
-      <w:r>
-        <w:rPr>
-          <w:rFonts w:ascii="Times New Roman" w:hAnsi="Times New Roman" w:cs="Times New Roman"/>
-          <w:b/>
-          <w:bCs/>
-          <w:sz w:val="36"/>
-          <w:szCs w:val="36"/>
-          <w:lang w:val="ru-RU"/>
-        </w:rPr>
-        <w:t>Проектирование веб-приложения для хранения и совместного редактирования заметок</w:t>
       </w:r>
     </w:p>
     <w:p>
@@ -118,122 +109,65 @@
           <w:lang w:val="ru-RU"/>
         </w:rPr>
       </w:pPr>
-    </w:p>
-    <w:p>
-      <w:pPr>
-        <w:jc w:val="center"/>
-        <w:rPr>
-          <w:rFonts w:ascii="Times New Roman" w:hAnsi="Times New Roman" w:cs="Times New Roman"/>
-          <w:b/>
-          <w:bCs/>
-          <w:sz w:val="36"/>
-          <w:szCs w:val="36"/>
-          <w:lang w:val="ru-RU"/>
-        </w:rPr>
-      </w:pPr>
-    </w:p>
-    <w:p>
-      <w:pPr>
-        <w:jc w:val="center"/>
-        <w:rPr>
-          <w:rFonts w:ascii="Times New Roman" w:hAnsi="Times New Roman" w:cs="Times New Roman"/>
-          <w:b/>
-          <w:bCs/>
-          <w:sz w:val="36"/>
-          <w:szCs w:val="36"/>
-          <w:lang w:val="ru-RU"/>
-        </w:rPr>
-      </w:pPr>
-    </w:p>
-    <w:p>
-      <w:pPr>
-        <w:jc w:val="center"/>
-        <w:rPr>
-          <w:rFonts w:ascii="Times New Roman" w:hAnsi="Times New Roman" w:cs="Times New Roman"/>
-          <w:b/>
-          <w:bCs/>
-          <w:sz w:val="36"/>
-          <w:szCs w:val="36"/>
-          <w:lang w:val="ru-RU"/>
-        </w:rPr>
-      </w:pPr>
-    </w:p>
-    <w:p>
-      <w:pPr>
-        <w:jc w:val="center"/>
-        <w:rPr>
-          <w:rFonts w:ascii="Times New Roman" w:hAnsi="Times New Roman" w:cs="Times New Roman"/>
-          <w:b/>
-          <w:bCs/>
-          <w:sz w:val="36"/>
-          <w:szCs w:val="36"/>
-          <w:lang w:val="ru-RU"/>
-        </w:rPr>
-      </w:pPr>
-    </w:p>
-    <w:p>
-      <w:pPr>
-        <w:jc w:val="center"/>
-        <w:rPr>
-          <w:rFonts w:ascii="Times New Roman" w:hAnsi="Times New Roman" w:cs="Times New Roman"/>
-          <w:b/>
-          <w:bCs/>
-          <w:sz w:val="36"/>
-          <w:szCs w:val="36"/>
-          <w:lang w:val="ru-RU"/>
-        </w:rPr>
-      </w:pPr>
-    </w:p>
-    <w:p>
-      <w:pPr>
-        <w:jc w:val="center"/>
-        <w:rPr>
-          <w:rFonts w:ascii="Times New Roman" w:hAnsi="Times New Roman" w:cs="Times New Roman"/>
-          <w:b/>
-          <w:bCs/>
-          <w:sz w:val="36"/>
-          <w:szCs w:val="36"/>
-          <w:lang w:val="ru-RU"/>
-        </w:rPr>
-      </w:pPr>
-    </w:p>
-    <w:p>
-      <w:pPr>
-        <w:jc w:val="center"/>
-        <w:rPr>
-          <w:rFonts w:ascii="Times New Roman" w:hAnsi="Times New Roman" w:cs="Times New Roman"/>
-          <w:b/>
-          <w:bCs/>
-          <w:sz w:val="36"/>
-          <w:szCs w:val="36"/>
-          <w:lang w:val="ru-RU"/>
-        </w:rPr>
-      </w:pPr>
-    </w:p>
-    <w:p>
-      <w:pPr>
-        <w:jc w:val="center"/>
-        <w:rPr>
-          <w:rFonts w:ascii="Times New Roman" w:hAnsi="Times New Roman" w:cs="Times New Roman"/>
-          <w:b/>
-          <w:bCs/>
-          <w:sz w:val="36"/>
-          <w:szCs w:val="36"/>
-          <w:lang w:val="ru-RU"/>
-        </w:rPr>
-      </w:pPr>
-    </w:p>
-    <w:p>
-      <w:pPr>
-        <w:rPr>
-          <w:rFonts w:ascii="Times New Roman" w:hAnsi="Times New Roman" w:cs="Times New Roman"/>
-          <w:b/>
-          <w:bCs/>
-          <w:sz w:val="36"/>
-          <w:szCs w:val="36"/>
-          <w:lang w:val="ru-RU"/>
-        </w:rPr>
-      </w:pPr>
+      <w:r>
+        <w:rPr>
+          <w:rFonts w:ascii="Times New Roman" w:hAnsi="Times New Roman" w:cs="Times New Roman"/>
+          <w:b/>
+          <w:bCs/>
+          <w:noProof/>
+          <w:sz w:val="36"/>
+          <w:szCs w:val="36"/>
+          <w:lang w:val="ru-RU"/>
+        </w:rPr>
+        <w:drawing>
+          <wp:inline distT="0" distB="0" distL="0" distR="0" wp14:anchorId="3AEF67D0" wp14:editId="457FEDAB">
+            <wp:extent cx="7456838" cy="2945080"/>
+            <wp:effectExtent l="0" t="0" r="0" b="8255"/>
+            <wp:docPr id="5" name="Рисунок 5"/>
+            <wp:cNvGraphicFramePr>
+              <a:graphicFrameLocks xmlns:a="http://schemas.openxmlformats.org/drawingml/2006/main" noChangeAspect="1"/>
+            </wp:cNvGraphicFramePr>
+            <a:graphic xmlns:a="http://schemas.openxmlformats.org/drawingml/2006/main">
+              <a:graphicData uri="http://schemas.openxmlformats.org/drawingml/2006/picture">
+                <pic:pic xmlns:pic="http://schemas.openxmlformats.org/drawingml/2006/picture">
+                  <pic:nvPicPr>
+                    <pic:cNvPr id="0" name="Picture 3"/>
+                    <pic:cNvPicPr>
+                      <a:picLocks noChangeAspect="1" noChangeArrowheads="1"/>
+                    </pic:cNvPicPr>
+                  </pic:nvPicPr>
+                  <pic:blipFill>
+                    <a:blip r:embed="rId5">
+                      <a:extLst>
+                        <a:ext uri="{28A0092B-C50C-407E-A947-70E740481C1C}">
+                          <a14:useLocalDpi xmlns:a14="http://schemas.microsoft.com/office/drawing/2010/main" val="0"/>
+                        </a:ext>
+                      </a:extLst>
+                    </a:blip>
+                    <a:srcRect/>
+                    <a:stretch>
+                      <a:fillRect/>
+                    </a:stretch>
+                  </pic:blipFill>
+                  <pic:spPr bwMode="auto">
+                    <a:xfrm>
+                      <a:off x="0" y="0"/>
+                      <a:ext cx="7500348" cy="2962264"/>
+                    </a:xfrm>
+                    <a:prstGeom prst="rect">
+                      <a:avLst/>
+                    </a:prstGeom>
+                    <a:noFill/>
+                    <a:ln>
+                      <a:noFill/>
+                    </a:ln>
+                  </pic:spPr>
+                </pic:pic>
+              </a:graphicData>
+            </a:graphic>
+          </wp:inline>
+        </w:drawing>
+      </w:r>
       <w:r>
         <w:rPr>
           <w:rFonts w:ascii="Times New Roman" w:hAnsi="Times New Roman" w:cs="Times New Roman"/>
@@ -290,7 +224,7 @@
                     <pic:cNvPicPr/>
                   </pic:nvPicPr>
                   <pic:blipFill>
-                    <a:blip r:embed="rId5" cstate="print">
+                    <a:blip r:embed="rId6" cstate="print">
                       <a:extLst>
                         <a:ext uri="{28A0092B-C50C-407E-A947-70E740481C1C}">
                           <a14:useLocalDpi xmlns:a14="http://schemas.microsoft.com/office/drawing/2010/main" val="0"/>
@@ -347,7 +281,7 @@
                     <pic:cNvPicPr/>
                   </pic:nvPicPr>
                   <pic:blipFill>
-                    <a:blip r:embed="rId6" cstate="print">
+                    <a:blip r:embed="rId7" cstate="print">
                       <a:extLst>
                         <a:ext uri="{28A0092B-C50C-407E-A947-70E740481C1C}">
                           <a14:useLocalDpi xmlns:a14="http://schemas.microsoft.com/office/drawing/2010/main" val="0"/>
@@ -404,7 +338,7 @@
                     <pic:cNvPicPr/>
                   </pic:nvPicPr>
                   <pic:blipFill>
-                    <a:blip r:embed="rId7" cstate="print">
+                    <a:blip r:embed="rId8" cstate="print">
                       <a:extLst>
                         <a:ext uri="{28A0092B-C50C-407E-A947-70E740481C1C}">
                           <a14:useLocalDpi xmlns:a14="http://schemas.microsoft.com/office/drawing/2010/main" val="0"/>
@@ -467,7 +401,7 @@
                     <pic:cNvPicPr/>
                   </pic:nvPicPr>
                   <pic:blipFill>
-                    <a:blip r:embed="rId8">
+                    <a:blip r:embed="rId9">
                       <a:extLst>
                         <a:ext uri="{28A0092B-C50C-407E-A947-70E740481C1C}">
                           <a14:useLocalDpi xmlns:a14="http://schemas.microsoft.com/office/drawing/2010/main" val="0"/>
@@ -556,7 +490,7 @@
           <w:lang w:val="ru-RU"/>
         </w:rPr>
         <w:lastRenderedPageBreak/>
-        <w:t>Диаграмма декомпозиции</w:t>
+        <w:t>Модели представления</w:t>
       </w:r>
     </w:p>
     <w:p>
@@ -571,20 +505,6 @@
           <w:lang w:val="ru-RU"/>
         </w:rPr>
       </w:pPr>
-    </w:p>
-    <w:p>
-      <w:pPr>
-        <w:ind w:hanging="1080"/>
-        <w:jc w:val="center"/>
-        <w:rPr>
-          <w:rFonts w:ascii="Times New Roman" w:hAnsi="Times New Roman" w:cs="Times New Roman"/>
-          <w:b/>
-          <w:bCs/>
-          <w:sz w:val="36"/>
-          <w:szCs w:val="36"/>
-          <w:lang w:val="ru-RU"/>
-        </w:rPr>
-      </w:pPr>
       <w:r>
         <w:rPr>
           <w:rFonts w:ascii="Times New Roman" w:hAnsi="Times New Roman" w:cs="Times New Roman"/>
@@ -593,13 +513,20 @@
           <w:noProof/>
           <w:sz w:val="36"/>
           <w:szCs w:val="36"/>
-          <w:lang w:val="ru-RU"/>
         </w:rPr>
         <w:drawing>
-          <wp:inline distT="0" distB="0" distL="0" distR="0" wp14:anchorId="02C2AAB8" wp14:editId="4C68B4D9">
-            <wp:extent cx="9661044" cy="5619750"/>
-            <wp:effectExtent l="0" t="0" r="0" b="0"/>
-            <wp:docPr id="2" name="Picture 2"/>
+          <wp:anchor distT="0" distB="0" distL="114300" distR="114300" simplePos="0" relativeHeight="251666432" behindDoc="1" locked="0" layoutInCell="1" allowOverlap="1" wp14:anchorId="25B2D3E5" wp14:editId="25DE8F74">
+            <wp:simplePos x="0" y="0"/>
+            <wp:positionH relativeFrom="column">
+              <wp:posOffset>-136814</wp:posOffset>
+            </wp:positionH>
+            <wp:positionV relativeFrom="paragraph">
+              <wp:posOffset>277033</wp:posOffset>
+            </wp:positionV>
+            <wp:extent cx="2102485" cy="3401060"/>
+            <wp:effectExtent l="0" t="0" r="0" b="8890"/>
+            <wp:wrapNone/>
+            <wp:docPr id="8" name="Рисунок 8"/>
             <wp:cNvGraphicFramePr>
               <a:graphicFrameLocks xmlns:a="http://schemas.openxmlformats.org/drawingml/2006/main" noChangeAspect="1"/>
             </wp:cNvGraphicFramePr>
@@ -607,13 +534,13 @@
               <a:graphicData uri="http://schemas.openxmlformats.org/drawingml/2006/picture">
                 <pic:pic xmlns:pic="http://schemas.openxmlformats.org/drawingml/2006/picture">
                   <pic:nvPicPr>
-                    <pic:cNvPr id="0" name="Picture 2"/>
+                    <pic:cNvPr id="0" name="Picture 6"/>
                     <pic:cNvPicPr>
                       <a:picLocks noChangeAspect="1" noChangeArrowheads="1"/>
                     </pic:cNvPicPr>
                   </pic:nvPicPr>
                   <pic:blipFill>
-                    <a:blip r:embed="rId9">
+                    <a:blip r:embed="rId10">
                       <a:extLst>
                         <a:ext uri="{28A0092B-C50C-407E-A947-70E740481C1C}">
                           <a14:useLocalDpi xmlns:a14="http://schemas.microsoft.com/office/drawing/2010/main" val="0"/>
@@ -628,7 +555,7 @@
                   <pic:spPr bwMode="auto">
                     <a:xfrm>
                       <a:off x="0" y="0"/>
-                      <a:ext cx="9688655" cy="5635811"/>
+                      <a:ext cx="2102485" cy="3401060"/>
                     </a:xfrm>
                     <a:prstGeom prst="rect">
                       <a:avLst/>
@@ -641,8 +568,322 @@
                 </pic:pic>
               </a:graphicData>
             </a:graphic>
-          </wp:inline>
+          </wp:anchor>
         </w:drawing>
+      </w:r>
+      <w:r>
+        <w:rPr>
+          <w:rFonts w:ascii="Times New Roman" w:hAnsi="Times New Roman" w:cs="Times New Roman"/>
+          <w:b/>
+          <w:bCs/>
+          <w:sz w:val="36"/>
+          <w:szCs w:val="36"/>
+          <w:lang w:val="ru-RU"/>
+        </w:rPr>
+        <w:t>программного средства</w:t>
+      </w:r>
+    </w:p>
+    <w:p>
+      <w:pPr>
+        <w:ind w:hanging="1080"/>
+        <w:jc w:val="center"/>
+        <w:rPr>
+          <w:rFonts w:ascii="Times New Roman" w:hAnsi="Times New Roman" w:cs="Times New Roman"/>
+          <w:b/>
+          <w:bCs/>
+          <w:sz w:val="36"/>
+          <w:szCs w:val="36"/>
+          <w:lang w:val="ru-RU"/>
+        </w:rPr>
+      </w:pPr>
+      <w:r>
+        <w:rPr>
+          <w:rFonts w:ascii="Times New Roman" w:hAnsi="Times New Roman" w:cs="Times New Roman"/>
+          <w:b/>
+          <w:bCs/>
+          <w:noProof/>
+          <w:sz w:val="36"/>
+          <w:szCs w:val="36"/>
+          <w:lang w:val="ru-RU"/>
+        </w:rPr>
+        <w:drawing>
+          <wp:anchor distT="0" distB="0" distL="114300" distR="114300" simplePos="0" relativeHeight="251667456" behindDoc="1" locked="0" layoutInCell="1" allowOverlap="1" wp14:anchorId="0197F872" wp14:editId="64168310">
+            <wp:simplePos x="0" y="0"/>
+            <wp:positionH relativeFrom="column">
+              <wp:posOffset>609600</wp:posOffset>
+            </wp:positionH>
+            <wp:positionV relativeFrom="paragraph">
+              <wp:posOffset>3439795</wp:posOffset>
+            </wp:positionV>
+            <wp:extent cx="2847975" cy="2770337"/>
+            <wp:effectExtent l="0" t="0" r="0" b="0"/>
+            <wp:wrapNone/>
+            <wp:docPr id="6" name="Рисунок 6"/>
+            <wp:cNvGraphicFramePr>
+              <a:graphicFrameLocks xmlns:a="http://schemas.openxmlformats.org/drawingml/2006/main" noChangeAspect="1"/>
+            </wp:cNvGraphicFramePr>
+            <a:graphic xmlns:a="http://schemas.openxmlformats.org/drawingml/2006/main">
+              <a:graphicData uri="http://schemas.openxmlformats.org/drawingml/2006/picture">
+                <pic:pic xmlns:pic="http://schemas.openxmlformats.org/drawingml/2006/picture">
+                  <pic:nvPicPr>
+                    <pic:cNvPr id="0" name="Picture 4"/>
+                    <pic:cNvPicPr>
+                      <a:picLocks noChangeAspect="1" noChangeArrowheads="1"/>
+                    </pic:cNvPicPr>
+                  </pic:nvPicPr>
+                  <pic:blipFill>
+                    <a:blip r:embed="rId11">
+                      <a:extLst>
+                        <a:ext uri="{28A0092B-C50C-407E-A947-70E740481C1C}">
+                          <a14:useLocalDpi xmlns:a14="http://schemas.microsoft.com/office/drawing/2010/main" val="0"/>
+                        </a:ext>
+                      </a:extLst>
+                    </a:blip>
+                    <a:srcRect/>
+                    <a:stretch>
+                      <a:fillRect/>
+                    </a:stretch>
+                  </pic:blipFill>
+                  <pic:spPr bwMode="auto">
+                    <a:xfrm>
+                      <a:off x="0" y="0"/>
+                      <a:ext cx="2853993" cy="2776191"/>
+                    </a:xfrm>
+                    <a:prstGeom prst="rect">
+                      <a:avLst/>
+                    </a:prstGeom>
+                    <a:noFill/>
+                    <a:ln>
+                      <a:noFill/>
+                    </a:ln>
+                  </pic:spPr>
+                </pic:pic>
+              </a:graphicData>
+            </a:graphic>
+            <wp14:sizeRelH relativeFrom="margin">
+              <wp14:pctWidth>0</wp14:pctWidth>
+            </wp14:sizeRelH>
+            <wp14:sizeRelV relativeFrom="margin">
+              <wp14:pctHeight>0</wp14:pctHeight>
+            </wp14:sizeRelV>
+          </wp:anchor>
+        </w:drawing>
+      </w:r>
+      <w:r>
+        <w:rPr>
+          <w:rFonts w:ascii="Times New Roman" w:hAnsi="Times New Roman" w:cs="Times New Roman"/>
+          <w:b/>
+          <w:bCs/>
+          <w:noProof/>
+          <w:sz w:val="36"/>
+          <w:szCs w:val="36"/>
+          <w:lang w:val="ru-RU"/>
+        </w:rPr>
+        <w:drawing>
+          <wp:anchor distT="0" distB="0" distL="114300" distR="114300" simplePos="0" relativeHeight="251664384" behindDoc="1" locked="0" layoutInCell="1" allowOverlap="1" wp14:anchorId="01D406DD" wp14:editId="61B6E76C">
+            <wp:simplePos x="0" y="0"/>
+            <wp:positionH relativeFrom="margin">
+              <wp:align>right</wp:align>
+            </wp:positionH>
+            <wp:positionV relativeFrom="paragraph">
+              <wp:posOffset>3344545</wp:posOffset>
+            </wp:positionV>
+            <wp:extent cx="3429000" cy="2925012"/>
+            <wp:effectExtent l="0" t="0" r="0" b="8890"/>
+            <wp:wrapNone/>
+            <wp:docPr id="10" name="Рисунок 10"/>
+            <wp:cNvGraphicFramePr>
+              <a:graphicFrameLocks xmlns:a="http://schemas.openxmlformats.org/drawingml/2006/main" noChangeAspect="1"/>
+            </wp:cNvGraphicFramePr>
+            <a:graphic xmlns:a="http://schemas.openxmlformats.org/drawingml/2006/main">
+              <a:graphicData uri="http://schemas.openxmlformats.org/drawingml/2006/picture">
+                <pic:pic xmlns:pic="http://schemas.openxmlformats.org/drawingml/2006/picture">
+                  <pic:nvPicPr>
+                    <pic:cNvPr id="0" name="Picture 8"/>
+                    <pic:cNvPicPr>
+                      <a:picLocks noChangeAspect="1" noChangeArrowheads="1"/>
+                    </pic:cNvPicPr>
+                  </pic:nvPicPr>
+                  <pic:blipFill>
+                    <a:blip r:embed="rId12">
+                      <a:extLst>
+                        <a:ext uri="{28A0092B-C50C-407E-A947-70E740481C1C}">
+                          <a14:useLocalDpi xmlns:a14="http://schemas.microsoft.com/office/drawing/2010/main" val="0"/>
+                        </a:ext>
+                      </a:extLst>
+                    </a:blip>
+                    <a:srcRect/>
+                    <a:stretch>
+                      <a:fillRect/>
+                    </a:stretch>
+                  </pic:blipFill>
+                  <pic:spPr bwMode="auto">
+                    <a:xfrm>
+                      <a:off x="0" y="0"/>
+                      <a:ext cx="3429000" cy="2925012"/>
+                    </a:xfrm>
+                    <a:prstGeom prst="rect">
+                      <a:avLst/>
+                    </a:prstGeom>
+                    <a:noFill/>
+                    <a:ln>
+                      <a:noFill/>
+                    </a:ln>
+                  </pic:spPr>
+                </pic:pic>
+              </a:graphicData>
+            </a:graphic>
+            <wp14:sizeRelH relativeFrom="margin">
+              <wp14:pctWidth>0</wp14:pctWidth>
+            </wp14:sizeRelH>
+            <wp14:sizeRelV relativeFrom="margin">
+              <wp14:pctHeight>0</wp14:pctHeight>
+            </wp14:sizeRelV>
+          </wp:anchor>
+        </w:drawing>
+      </w:r>
+      <w:r>
+        <w:rPr>
+          <w:rFonts w:ascii="Times New Roman" w:hAnsi="Times New Roman" w:cs="Times New Roman"/>
+          <w:b/>
+          <w:bCs/>
+          <w:noProof/>
+          <w:sz w:val="36"/>
+          <w:szCs w:val="36"/>
+          <w:lang w:val="ru-RU"/>
+        </w:rPr>
+        <w:drawing>
+          <wp:anchor distT="0" distB="0" distL="114300" distR="114300" simplePos="0" relativeHeight="251663360" behindDoc="0" locked="0" layoutInCell="1" allowOverlap="1" wp14:anchorId="5E18DA2F" wp14:editId="310A66A3">
+            <wp:simplePos x="0" y="0"/>
+            <wp:positionH relativeFrom="column">
+              <wp:posOffset>3295106</wp:posOffset>
+            </wp:positionH>
+            <wp:positionV relativeFrom="paragraph">
+              <wp:posOffset>312379</wp:posOffset>
+            </wp:positionV>
+            <wp:extent cx="1917700" cy="2952115"/>
+            <wp:effectExtent l="0" t="0" r="6350" b="635"/>
+            <wp:wrapSquare wrapText="bothSides"/>
+            <wp:docPr id="7" name="Рисунок 7"/>
+            <wp:cNvGraphicFramePr>
+              <a:graphicFrameLocks xmlns:a="http://schemas.openxmlformats.org/drawingml/2006/main" noChangeAspect="1"/>
+            </wp:cNvGraphicFramePr>
+            <a:graphic xmlns:a="http://schemas.openxmlformats.org/drawingml/2006/main">
+              <a:graphicData uri="http://schemas.openxmlformats.org/drawingml/2006/picture">
+                <pic:pic xmlns:pic="http://schemas.openxmlformats.org/drawingml/2006/picture">
+                  <pic:nvPicPr>
+                    <pic:cNvPr id="0" name="Picture 5"/>
+                    <pic:cNvPicPr>
+                      <a:picLocks noChangeAspect="1" noChangeArrowheads="1"/>
+                    </pic:cNvPicPr>
+                  </pic:nvPicPr>
+                  <pic:blipFill>
+                    <a:blip r:embed="rId13">
+                      <a:extLst>
+                        <a:ext uri="{28A0092B-C50C-407E-A947-70E740481C1C}">
+                          <a14:useLocalDpi xmlns:a14="http://schemas.microsoft.com/office/drawing/2010/main" val="0"/>
+                        </a:ext>
+                      </a:extLst>
+                    </a:blip>
+                    <a:srcRect/>
+                    <a:stretch>
+                      <a:fillRect/>
+                    </a:stretch>
+                  </pic:blipFill>
+                  <pic:spPr bwMode="auto">
+                    <a:xfrm>
+                      <a:off x="0" y="0"/>
+                      <a:ext cx="1917700" cy="2952115"/>
+                    </a:xfrm>
+                    <a:prstGeom prst="rect">
+                      <a:avLst/>
+                    </a:prstGeom>
+                    <a:noFill/>
+                    <a:ln>
+                      <a:noFill/>
+                    </a:ln>
+                  </pic:spPr>
+                </pic:pic>
+              </a:graphicData>
+            </a:graphic>
+          </wp:anchor>
+        </w:drawing>
+      </w:r>
+      <w:r>
+        <w:rPr>
+          <w:rFonts w:ascii="Times New Roman" w:hAnsi="Times New Roman" w:cs="Times New Roman"/>
+          <w:b/>
+          <w:bCs/>
+          <w:noProof/>
+          <w:sz w:val="36"/>
+          <w:szCs w:val="36"/>
+        </w:rPr>
+        <w:drawing>
+          <wp:anchor distT="0" distB="0" distL="114300" distR="114300" simplePos="0" relativeHeight="251665408" behindDoc="1" locked="0" layoutInCell="1" allowOverlap="1" wp14:anchorId="5FB25859" wp14:editId="0F5B4133">
+            <wp:simplePos x="0" y="0"/>
+            <wp:positionH relativeFrom="column">
+              <wp:posOffset>6002944</wp:posOffset>
+            </wp:positionH>
+            <wp:positionV relativeFrom="paragraph">
+              <wp:posOffset>3464</wp:posOffset>
+            </wp:positionV>
+            <wp:extent cx="2313940" cy="2991485"/>
+            <wp:effectExtent l="0" t="0" r="0" b="0"/>
+            <wp:wrapNone/>
+            <wp:docPr id="9" name="Рисунок 9"/>
+            <wp:cNvGraphicFramePr>
+              <a:graphicFrameLocks xmlns:a="http://schemas.openxmlformats.org/drawingml/2006/main" noChangeAspect="1"/>
+            </wp:cNvGraphicFramePr>
+            <a:graphic xmlns:a="http://schemas.openxmlformats.org/drawingml/2006/main">
+              <a:graphicData uri="http://schemas.openxmlformats.org/drawingml/2006/picture">
+                <pic:pic xmlns:pic="http://schemas.openxmlformats.org/drawingml/2006/picture">
+                  <pic:nvPicPr>
+                    <pic:cNvPr id="0" name="Picture 7"/>
+                    <pic:cNvPicPr>
+                      <a:picLocks noChangeAspect="1" noChangeArrowheads="1"/>
+                    </pic:cNvPicPr>
+                  </pic:nvPicPr>
+                  <pic:blipFill>
+                    <a:blip r:embed="rId14">
+                      <a:extLst>
+                        <a:ext uri="{28A0092B-C50C-407E-A947-70E740481C1C}">
+                          <a14:useLocalDpi xmlns:a14="http://schemas.microsoft.com/office/drawing/2010/main" val="0"/>
+                        </a:ext>
+                      </a:extLst>
+                    </a:blip>
+                    <a:srcRect/>
+                    <a:stretch>
+                      <a:fillRect/>
+                    </a:stretch>
+                  </pic:blipFill>
+                  <pic:spPr bwMode="auto">
+                    <a:xfrm>
+                      <a:off x="0" y="0"/>
+                      <a:ext cx="2313940" cy="2991485"/>
+                    </a:xfrm>
+                    <a:prstGeom prst="rect">
+                      <a:avLst/>
+                    </a:prstGeom>
+                    <a:noFill/>
+                    <a:ln>
+                      <a:noFill/>
+                    </a:ln>
+                  </pic:spPr>
+                </pic:pic>
+              </a:graphicData>
+            </a:graphic>
+          </wp:anchor>
+        </w:drawing>
+      </w:r>
+      <w:r>
+        <w:rPr>
+          <w:rFonts w:ascii="Times New Roman" w:hAnsi="Times New Roman" w:cs="Times New Roman"/>
+          <w:b/>
+          <w:bCs/>
+          <w:sz w:val="36"/>
+          <w:szCs w:val="36"/>
+        </w:rPr>
+        <w:t xml:space="preserve">      </w:t>
       </w:r>
     </w:p>
     <w:sectPr>
@@ -656,7 +897,7 @@
 </file>
 
 <file path=word/styles.xml><?xml version="1.0" encoding="utf-8"?>
-<w:styles xmlns:mc="http://schemas.openxmlformats.org/markup-compatibility/2006" xmlns:r="http://schemas.openxmlformats.org/officeDocument/2006/relationships" xmlns:w="http://schemas.openxmlformats.org/wordprocessingml/2006/main" xmlns:w14="http://schemas.microsoft.com/office/word/2010/wordml" xmlns:w15="http://schemas.microsoft.com/office/word/2012/wordml" xmlns:w16cex="http://schemas.microsoft.com/office/word/2018/wordml/cex" xmlns:w16cid="http://schemas.microsoft.com/office/word/2016/wordml/cid" xmlns:w16="http://schemas.microsoft.com/office/word/2018/wordml" xmlns:w16se="http://schemas.microsoft.com/office/word/2015/wordml/symex" mc:Ignorable="w14 w15 w16se w16cid w16 w16cex">
+<w:styles xmlns:mc="http://schemas.openxmlformats.org/markup-compatibility/2006" xmlns:r="http://schemas.openxmlformats.org/officeDocument/2006/relationships" xmlns:w="http://schemas.openxmlformats.org/wordprocessingml/2006/main" xmlns:w14="http://schemas.microsoft.com/office/word/2010/wordml" xmlns:w15="http://schemas.microsoft.com/office/word/2012/wordml" xmlns:w16cex="http://schemas.microsoft.com/office/word/2018/wordml/cex" xmlns:w16cid="http://schemas.microsoft.com/office/word/2016/wordml/cid" xmlns:w16="http://schemas.microsoft.com/office/word/2018/wordml" xmlns:w16sdtdh="http://schemas.microsoft.com/office/word/2020/wordml/sdtdatahash" xmlns:w16se="http://schemas.microsoft.com/office/word/2015/wordml/symex" mc:Ignorable="w14 w15 w16se w16cid w16 w16cex w16sdtdh">
   <w:docDefaults>
     <w:rPrDefault>
       <w:rPr>
@@ -1050,17 +1291,17 @@
     <w:lsdException w:name="Unresolved Mention" w:semiHidden="1" w:unhideWhenUsed="1"/>
     <w:lsdException w:name="Smart Link" w:semiHidden="1" w:unhideWhenUsed="1"/>
   </w:latentStyles>
-  <w:style w:type="paragraph" w:default="1" w:styleId="Normal">
+  <w:style w:type="paragraph" w:default="1" w:styleId="a">
     <w:name w:val="Normal"/>
     <w:qFormat/>
   </w:style>
-  <w:style w:type="character" w:default="1" w:styleId="DefaultParagraphFont">
+  <w:style w:type="character" w:default="1" w:styleId="a0">
     <w:name w:val="Default Paragraph Font"/>
     <w:uiPriority w:val="1"/>
     <w:semiHidden/>
     <w:unhideWhenUsed/>
   </w:style>
-  <w:style w:type="table" w:default="1" w:styleId="TableNormal">
+  <w:style w:type="table" w:default="1" w:styleId="a1">
     <w:name w:val="Normal Table"/>
     <w:uiPriority w:val="99"/>
     <w:semiHidden/>
@@ -1075,7 +1316,7 @@
       </w:tblCellMar>
     </w:tblPr>
   </w:style>
-  <w:style w:type="numbering" w:default="1" w:styleId="NoList">
+  <w:style w:type="numbering" w:default="1" w:styleId="a2">
     <w:name w:val="No List"/>
     <w:uiPriority w:val="99"/>
     <w:semiHidden/>

</xml_diff>